<commit_message>
readme docx and md updated
</commit_message>
<xml_diff>
--- a/readme.docx
+++ b/readme.docx
@@ -827,6 +827,23 @@
     </w:p>
     <w:p>
       <w:pPr>
+        <w:pStyle w:val="3"/>
+        <w:numPr>
+          <w:ilvl w:val="0"/>
+          <w:numId w:val="1"/>
+        </w:numPr>
+        <w:shd w:val="clear" w:color="auto" w:fill="FFFFFF"/>
+        <w:spacing w:after="240"/>
+      </w:pPr>
+      <w:r>
+        <w:rPr>
+          <w:rFonts w:hint="default"/>
+        </w:rPr>
+        <w:t xml:space="preserve">Postgres db &gt;=9.3 (aurora requires version more than 9.3) </w:t>
+      </w:r>
+    </w:p>
+    <w:p>
+      <w:pPr>
         <w:pStyle w:val="4"/>
         <w:keepNext w:val="0"/>
         <w:keepLines w:val="0"/>
@@ -1964,7 +1981,26 @@
           <w:szCs w:val="24"/>
           <w:highlight w:val="white"/>
         </w:rPr>
-        <w:t>To build aurora you must have Go and dep in your ubuntu environment. To install Go you need to perform the below steps. Go version must be &gt;=1.9</w:t>
+        <w:t xml:space="preserve">To build aurora you must have Go and dep in your </w:t>
+      </w:r>
+      <w:r>
+        <w:rPr>
+          <w:color w:val="24292E"/>
+          <w:sz w:val="24"/>
+          <w:szCs w:val="24"/>
+          <w:highlight w:val="white"/>
+          <w:lang w:val="en-US"/>
+        </w:rPr>
+        <w:t>centOS</w:t>
+      </w:r>
+      <w:r>
+        <w:rPr>
+          <w:color w:val="24292E"/>
+          <w:sz w:val="24"/>
+          <w:szCs w:val="24"/>
+          <w:highlight w:val="white"/>
+        </w:rPr>
+        <w:t xml:space="preserve"> environment. To install Go you need to perform the below steps. Go version must be &gt;=1.9</w:t>
       </w:r>
     </w:p>
     <w:p>
@@ -2465,7 +2501,37 @@
           <w:szCs w:val="24"/>
           <w:highlight w:val="white"/>
         </w:rPr>
-        <w:t>mkdir github.com/hcnet in /home/ubuntu/go/src</w:t>
+        <w:t>mkdir github.com/hcnet in /home/</w:t>
+      </w:r>
+      <w:r>
+        <w:rPr>
+          <w:color w:val="24292E"/>
+          <w:sz w:val="24"/>
+          <w:szCs w:val="24"/>
+          <w:highlight w:val="white"/>
+          <w:lang w:val="en-US"/>
+        </w:rPr>
+        <w:t>cent</w:t>
+      </w:r>
+      <w:r>
+        <w:rPr>
+          <w:rFonts w:hint="default"/>
+          <w:color w:val="24292E"/>
+          <w:sz w:val="24"/>
+          <w:szCs w:val="24"/>
+          <w:highlight w:val="white"/>
+          <w:lang w:val="en-US"/>
+        </w:rPr>
+        <w:t>os</w:t>
+      </w:r>
+      <w:r>
+        <w:rPr>
+          <w:color w:val="24292E"/>
+          <w:sz w:val="24"/>
+          <w:szCs w:val="24"/>
+          <w:highlight w:val="white"/>
+        </w:rPr>
+        <w:t>/go/src</w:t>
       </w:r>
     </w:p>
     <w:p>
@@ -2487,7 +2553,37 @@
           <w:szCs w:val="24"/>
           <w:highlight w:val="white"/>
         </w:rPr>
-        <w:t>go to /home/ubuntu/go/src/github.com/hcnet and execute following command:</w:t>
+        <w:t>go to /home/</w:t>
+      </w:r>
+      <w:r>
+        <w:rPr>
+          <w:color w:val="24292E"/>
+          <w:sz w:val="24"/>
+          <w:szCs w:val="24"/>
+          <w:highlight w:val="white"/>
+          <w:lang w:val="en-US"/>
+        </w:rPr>
+        <w:t>cent</w:t>
+      </w:r>
+      <w:r>
+        <w:rPr>
+          <w:rFonts w:hint="default"/>
+          <w:color w:val="24292E"/>
+          <w:sz w:val="24"/>
+          <w:szCs w:val="24"/>
+          <w:highlight w:val="white"/>
+          <w:lang w:val="en-US"/>
+        </w:rPr>
+        <w:t>os</w:t>
+      </w:r>
+      <w:r>
+        <w:rPr>
+          <w:color w:val="24292E"/>
+          <w:sz w:val="24"/>
+          <w:szCs w:val="24"/>
+          <w:highlight w:val="white"/>
+        </w:rPr>
+        <w:t>/go/src/github.com/hcnet and execute following command:</w:t>
       </w:r>
     </w:p>
     <w:p>
@@ -2561,7 +2657,37 @@
           <w:szCs w:val="24"/>
           <w:highlight w:val="white"/>
         </w:rPr>
-        <w:t>go to /home/ubuntu/go/src/github.com/hcnet /go and execute following command:</w:t>
+        <w:t>go to /home/</w:t>
+      </w:r>
+      <w:r>
+        <w:rPr>
+          <w:color w:val="24292E"/>
+          <w:sz w:val="24"/>
+          <w:szCs w:val="24"/>
+          <w:highlight w:val="white"/>
+          <w:lang w:val="en-US"/>
+        </w:rPr>
+        <w:t>cent</w:t>
+      </w:r>
+      <w:r>
+        <w:rPr>
+          <w:rFonts w:hint="default"/>
+          <w:color w:val="24292E"/>
+          <w:sz w:val="24"/>
+          <w:szCs w:val="24"/>
+          <w:highlight w:val="white"/>
+          <w:lang w:val="en-US"/>
+        </w:rPr>
+        <w:t>os</w:t>
+      </w:r>
+      <w:r>
+        <w:rPr>
+          <w:color w:val="24292E"/>
+          <w:sz w:val="24"/>
+          <w:szCs w:val="24"/>
+          <w:highlight w:val="white"/>
+        </w:rPr>
+        <w:t>/go/src/github.com/hcnet /go and execute following command:</w:t>
       </w:r>
     </w:p>
     <w:p>
@@ -2611,6 +2737,8 @@
         </w:rPr>
         <w:t xml:space="preserve">      $ dep ensure –v</w:t>
       </w:r>
+      <w:bookmarkStart w:id="11" w:name="_GoBack"/>
+      <w:bookmarkEnd w:id="11"/>
     </w:p>
     <w:p>
       <w:pPr>
@@ -2632,7 +2760,37 @@
           <w:szCs w:val="24"/>
           <w:highlight w:val="white"/>
         </w:rPr>
-        <w:t>go to /home/ubuntu/go/src and execute following command:</w:t>
+        <w:t>go to /home/</w:t>
+      </w:r>
+      <w:r>
+        <w:rPr>
+          <w:color w:val="24292E"/>
+          <w:sz w:val="24"/>
+          <w:szCs w:val="24"/>
+          <w:highlight w:val="white"/>
+          <w:lang w:val="en-US"/>
+        </w:rPr>
+        <w:t>cent</w:t>
+      </w:r>
+      <w:r>
+        <w:rPr>
+          <w:rFonts w:hint="default"/>
+          <w:color w:val="24292E"/>
+          <w:sz w:val="24"/>
+          <w:szCs w:val="24"/>
+          <w:highlight w:val="white"/>
+          <w:lang w:val="en-US"/>
+        </w:rPr>
+        <w:t>os</w:t>
+      </w:r>
+      <w:r>
+        <w:rPr>
+          <w:color w:val="24292E"/>
+          <w:sz w:val="24"/>
+          <w:szCs w:val="24"/>
+          <w:highlight w:val="white"/>
+        </w:rPr>
+        <w:t>/go/src and execute following command:</w:t>
       </w:r>
     </w:p>
     <w:p>
@@ -5314,8 +5472,6 @@
           <w:shd w:val="clear" w:color="auto" w:fill="F6F8FA"/>
         </w:rPr>
       </w:pPr>
-      <w:bookmarkStart w:id="11" w:name="_GoBack"/>
-      <w:bookmarkEnd w:id="11"/>
     </w:p>
     <w:sectPr>
       <w:headerReference r:id="rId4" w:type="first"/>
@@ -5352,7 +5508,27 @@
         <w:sz w:val="20"/>
         <w:szCs w:val="20"/>
       </w:rPr>
-      <w:t>HC NET setup on CentOS _us_en-v1-2019</w:t>
+      <w:t>HC NET setup on CentOS _us_en-v</w:t>
+    </w:r>
+    <w:r>
+      <w:rPr>
+        <w:rFonts w:hint="default"/>
+        <w:b/>
+        <w:bCs/>
+        <w:sz w:val="20"/>
+        <w:szCs w:val="20"/>
+        <w:lang w:val="en-US"/>
+      </w:rPr>
+      <w:t>2</w:t>
+    </w:r>
+    <w:r>
+      <w:rPr>
+        <w:b/>
+        <w:bCs/>
+        <w:sz w:val="20"/>
+        <w:szCs w:val="20"/>
+      </w:rPr>
+      <w:t>-2019</w:t>
     </w:r>
     <w:r>
       <w:rPr>
@@ -8498,7 +8674,7 @@
   </w:docDefaults>
   <w:latentStyles w:count="260" w:defQFormat="0" w:defUnhideWhenUsed="1" w:defSemiHidden="1" w:defUIPriority="99" w:defLockedState="0">
     <w:lsdException w:qFormat="1" w:unhideWhenUsed="0" w:uiPriority="0" w:semiHidden="0" w:name="Normal"/>
-    <w:lsdException w:unhideWhenUsed="0" w:uiPriority="0" w:semiHidden="0" w:name="heading 1"/>
+    <w:lsdException w:qFormat="1" w:unhideWhenUsed="0" w:uiPriority="0" w:semiHidden="0" w:name="heading 1"/>
     <w:lsdException w:qFormat="1" w:unhideWhenUsed="0" w:uiPriority="0" w:semiHidden="0" w:name="heading 2"/>
     <w:lsdException w:unhideWhenUsed="0" w:uiPriority="0" w:semiHidden="0" w:name="heading 3"/>
     <w:lsdException w:unhideWhenUsed="0" w:uiPriority="0" w:semiHidden="0" w:name="heading 4"/>
@@ -8764,6 +8940,7 @@
     <w:name w:val="heading 1"/>
     <w:basedOn w:val="3"/>
     <w:next w:val="3"/>
+    <w:qFormat/>
     <w:uiPriority w:val="0"/>
     <w:pPr>
       <w:keepNext/>

</xml_diff>